<commit_message>
updated resume docx content
</commit_message>
<xml_diff>
--- a/Megan_Ho_Resume_20260122.docx
+++ b/Megan_Ho_Resume_20260122.docx
@@ -161,7 +161,7 @@
               <w:pStyle w:val="div"/>
               <w:jc w:val="right"/>
               <w:rPr>
-                <w:rStyle w:val="skn-m004top-sectionright-box"/>
+                <w:rStyle w:val="span"/>
                 <w:rFonts w:ascii="Constantia" w:eastAsia="Arial" w:hAnsi="Constantia" w:cs="Arial"/>
                 <w:color w:val="FFFFFF"/>
                 <w:sz w:val="22"/>
@@ -199,16 +199,102 @@
               </w:rPr>
               <w:t xml:space="preserve"> </w:t>
             </w:r>
-            <w:r>
-              <w:rPr>
-                <w:rStyle w:val="span"/>
+            <w:hyperlink r:id="rId6" w:history="1">
+              <w:r>
+                <w:rPr>
+                  <w:rStyle w:val="Hyperlink"/>
+                  <w:rFonts w:ascii="Constantia" w:eastAsia="Arial" w:hAnsi="Constantia" w:cs="Arial"/>
+                  <w:color w:val="C6D9F1" w:themeColor="text2" w:themeTint="33"/>
+                  <w:sz w:val="22"/>
+                  <w:szCs w:val="22"/>
+                </w:rPr>
+                <w:t>meganho456@g</w:t>
+              </w:r>
+              <w:r>
+                <w:rPr>
+                  <w:rStyle w:val="Hyperlink"/>
+                  <w:rFonts w:ascii="Constantia" w:eastAsia="Arial" w:hAnsi="Constantia" w:cs="Arial"/>
+                  <w:color w:val="C6D9F1" w:themeColor="text2" w:themeTint="33"/>
+                  <w:sz w:val="22"/>
+                  <w:szCs w:val="22"/>
+                </w:rPr>
+                <w:t>m</w:t>
+              </w:r>
+              <w:r>
+                <w:rPr>
+                  <w:rStyle w:val="Hyperlink"/>
+                  <w:rFonts w:ascii="Constantia" w:eastAsia="Arial" w:hAnsi="Constantia" w:cs="Arial"/>
+                  <w:color w:val="C6D9F1" w:themeColor="text2" w:themeTint="33"/>
+                  <w:sz w:val="22"/>
+                  <w:szCs w:val="22"/>
+                </w:rPr>
+                <w:t>ail.com</w:t>
+              </w:r>
+            </w:hyperlink>
+          </w:p>
+          <w:p>
+            <w:pPr>
+              <w:pStyle w:val="div"/>
+              <w:jc w:val="right"/>
+              <w:rPr>
+                <w:rStyle w:val="skn-m004top-sectionright-box"/>
                 <w:rFonts w:ascii="Constantia" w:eastAsia="Arial" w:hAnsi="Constantia" w:cs="Arial"/>
                 <w:color w:val="FFFFFF"/>
                 <w:sz w:val="22"/>
                 <w:szCs w:val="22"/>
               </w:rPr>
-              <w:t>meganho456@gmail.com</w:t>
+            </w:pPr>
+            <w:r>
+              <w:rPr>
+                <w:rStyle w:val="skn-m004dspl-inblk"/>
+                <w:rFonts w:ascii="Constantia" w:eastAsia="Arial" w:hAnsi="Constantia" w:cs="Arial"/>
+                <w:color w:val="FFFFFF"/>
+                <w:sz w:val="22"/>
+                <w:szCs w:val="22"/>
+              </w:rPr>
+              <w:t xml:space="preserve">Website: </w:t>
             </w:r>
+            <w:hyperlink r:id="rId7" w:history="1">
+              <w:r>
+                <w:rPr>
+                  <w:rStyle w:val="Hyperlink"/>
+                  <w:rFonts w:ascii="Constantia" w:eastAsia="Arial" w:hAnsi="Constantia" w:cs="Arial"/>
+                  <w:color w:val="C6D9F1" w:themeColor="text2" w:themeTint="33"/>
+                  <w:sz w:val="22"/>
+                  <w:szCs w:val="22"/>
+                </w:rPr>
+                <w:t>meganho456.g</w:t>
+              </w:r>
+              <w:r>
+                <w:rPr>
+                  <w:rStyle w:val="Hyperlink"/>
+                  <w:rFonts w:ascii="Constantia" w:eastAsia="Arial" w:hAnsi="Constantia" w:cs="Arial"/>
+                  <w:color w:val="C6D9F1" w:themeColor="text2" w:themeTint="33"/>
+                  <w:sz w:val="22"/>
+                  <w:szCs w:val="22"/>
+                </w:rPr>
+                <w:t>i</w:t>
+              </w:r>
+              <w:r>
+                <w:rPr>
+                  <w:rStyle w:val="Hyperlink"/>
+                  <w:rFonts w:ascii="Constantia" w:eastAsia="Arial" w:hAnsi="Constantia" w:cs="Arial"/>
+                  <w:color w:val="C6D9F1" w:themeColor="text2" w:themeTint="33"/>
+                  <w:sz w:val="22"/>
+                  <w:szCs w:val="22"/>
+                </w:rPr>
+                <w:t>thub.io</w:t>
+              </w:r>
+              <w:r>
+                <w:rPr>
+                  <w:rStyle w:val="Hyperlink"/>
+                  <w:rFonts w:ascii="Constantia" w:eastAsia="Arial" w:hAnsi="Constantia" w:cs="Arial"/>
+                  <w:sz w:val="22"/>
+                  <w:szCs w:val="22"/>
+                </w:rPr>
+                <w:t xml:space="preserve"> </w:t>
+              </w:r>
+            </w:hyperlink>
             <w:r>
               <w:rPr>
                 <w:rStyle w:val="skn-m004dspl-inblk"/>
@@ -297,6 +383,7 @@
           <w:szCs w:val="22"/>
         </w:rPr>
       </w:pPr>
+      <w:proofErr w:type="gramStart"/>
       <w:r>
         <w:rPr>
           <w:rFonts w:ascii="Constantia" w:eastAsia="Arial" w:hAnsi="Constantia" w:cs="Arial"/>
@@ -306,7 +393,19 @@
           <w:sz w:val="22"/>
           <w:szCs w:val="22"/>
         </w:rPr>
-        <w:t>Well-rounded and high-achieving student interested in both STEM and the Arts. Strengths include computer science, visual art, graphic design and more.</w:t>
+        <w:t>Well</w:t>
+      </w:r>
+      <w:proofErr w:type="gramEnd"/>
+      <w:r>
+        <w:rPr>
+          <w:rFonts w:ascii="Constantia" w:eastAsia="Arial" w:hAnsi="Constantia" w:cs="Arial"/>
+          <w:b/>
+          <w:bCs/>
+          <w:color w:val="000000"/>
+          <w:sz w:val="22"/>
+          <w:szCs w:val="22"/>
+        </w:rPr>
+        <w:t>-rounded and high-achieving student interested in both STEM and the Arts. Strengths include computer science, visual art, graphic design and more.</w:t>
       </w:r>
     </w:p>
     <w:p>
@@ -1005,7 +1104,19 @@
                 <w:sz w:val="20"/>
                 <w:szCs w:val="20"/>
               </w:rPr>
-              <w:t>January 2025 - Current</w:t>
+              <w:t xml:space="preserve">January 2025 - </w:t>
+            </w:r>
+            <w:r>
+              <w:rPr>
+                <w:rStyle w:val="span"/>
+                <w:rFonts w:ascii="Constantia" w:eastAsia="Arial" w:hAnsi="Constantia" w:cs="Arial"/>
+                <w:i/>
+                <w:iCs/>
+                <w:color w:val="000000"/>
+                <w:sz w:val="20"/>
+                <w:szCs w:val="20"/>
+              </w:rPr>
+              <w:t>Present</w:t>
             </w:r>
           </w:p>
         </w:tc>
@@ -1222,7 +1333,19 @@
                 <w:sz w:val="20"/>
                 <w:szCs w:val="20"/>
               </w:rPr>
-              <w:t>June 2024 - Current</w:t>
+              <w:t xml:space="preserve">June 2024 - </w:t>
+            </w:r>
+            <w:r>
+              <w:rPr>
+                <w:rStyle w:val="span"/>
+                <w:rFonts w:ascii="Constantia" w:eastAsia="Arial" w:hAnsi="Constantia" w:cs="Arial"/>
+                <w:i/>
+                <w:iCs/>
+                <w:color w:val="000000"/>
+                <w:sz w:val="20"/>
+                <w:szCs w:val="20"/>
+              </w:rPr>
+              <w:t>Present</w:t>
             </w:r>
           </w:p>
         </w:tc>
@@ -2481,7 +2604,51 @@
           <w:sz w:val="20"/>
           <w:szCs w:val="20"/>
         </w:rPr>
-        <w:t>In a team of three, used Figma to create a fully interactive</w:t>
+        <w:t>In a team of three</w:t>
+      </w:r>
+      <w:proofErr w:type="gramStart"/>
+      <w:r>
+        <w:rPr>
+          <w:rStyle w:val="Strong1"/>
+          <w:rFonts w:ascii="Constantia" w:eastAsia="Arial" w:hAnsi="Constantia" w:cs="Arial"/>
+          <w:color w:val="000000"/>
+          <w:sz w:val="20"/>
+          <w:szCs w:val="20"/>
+        </w:rPr>
+        <w:t>, used</w:t>
+      </w:r>
+      <w:proofErr w:type="gramEnd"/>
+      <w:r>
+        <w:rPr>
+          <w:rStyle w:val="Strong1"/>
+          <w:rFonts w:ascii="Constantia" w:eastAsia="Arial" w:hAnsi="Constantia" w:cs="Arial"/>
+          <w:color w:val="000000"/>
+          <w:sz w:val="20"/>
+          <w:szCs w:val="20"/>
+        </w:rPr>
+        <w:t xml:space="preserve"> </w:t>
+      </w:r>
+      <w:proofErr w:type="gramStart"/>
+      <w:r>
+        <w:rPr>
+          <w:rStyle w:val="Strong1"/>
+          <w:rFonts w:ascii="Constantia" w:eastAsia="Arial" w:hAnsi="Constantia" w:cs="Arial"/>
+          <w:color w:val="000000"/>
+          <w:sz w:val="20"/>
+          <w:szCs w:val="20"/>
+        </w:rPr>
+        <w:t>Figma to create</w:t>
+      </w:r>
+      <w:proofErr w:type="gramEnd"/>
+      <w:r>
+        <w:rPr>
+          <w:rStyle w:val="Strong1"/>
+          <w:rFonts w:ascii="Constantia" w:eastAsia="Arial" w:hAnsi="Constantia" w:cs="Arial"/>
+          <w:color w:val="000000"/>
+          <w:sz w:val="20"/>
+          <w:szCs w:val="20"/>
+        </w:rPr>
+        <w:t xml:space="preserve"> a fully interactive</w:t>
       </w:r>
       <w:r>
         <w:rPr>
@@ -2739,6 +2906,7 @@
           <w:sz w:val="20"/>
           <w:szCs w:val="20"/>
         </w:rPr>
+        <w:lastRenderedPageBreak/>
         <w:t>Personal: myriad small-scale text-based games</w:t>
       </w:r>
       <w:r>
@@ -5078,6 +5246,41 @@
       <w:vertAlign w:val="baseline"/>
     </w:rPr>
   </w:style>
+  <w:style w:type="character" w:styleId="Hyperlink">
+    <w:name w:val="Hyperlink"/>
+    <w:basedOn w:val="DefaultParagraphFont"/>
+    <w:uiPriority w:val="99"/>
+    <w:unhideWhenUsed/>
+    <w:rsid w:val="005A6A38"/>
+    <w:rPr>
+      <w:color w:val="0000FF" w:themeColor="hyperlink"/>
+      <w:u w:val="single"/>
+    </w:rPr>
+  </w:style>
+  <w:style w:type="character" w:styleId="UnresolvedMention">
+    <w:name w:val="Unresolved Mention"/>
+    <w:basedOn w:val="DefaultParagraphFont"/>
+    <w:uiPriority w:val="99"/>
+    <w:semiHidden/>
+    <w:unhideWhenUsed/>
+    <w:rsid w:val="005A6A38"/>
+    <w:rPr>
+      <w:color w:val="605E5C"/>
+      <w:shd w:val="clear" w:color="auto" w:fill="E1DFDD"/>
+    </w:rPr>
+  </w:style>
+  <w:style w:type="character" w:styleId="FollowedHyperlink">
+    <w:name w:val="FollowedHyperlink"/>
+    <w:basedOn w:val="DefaultParagraphFont"/>
+    <w:uiPriority w:val="99"/>
+    <w:semiHidden/>
+    <w:unhideWhenUsed/>
+    <w:rsid w:val="005A6A38"/>
+    <w:rPr>
+      <w:color w:val="800080" w:themeColor="followedHyperlink"/>
+      <w:u w:val="single"/>
+    </w:rPr>
+  </w:style>
 </w:styles>
 </file>
 

</xml_diff>